<commit_message>
[JN] 698 final paper edited, ready for submit on 5.8.2022
</commit_message>
<xml_diff>
--- a/698. Capstone/final_project/Prediction of S&P 500 using technical indicators in conjunction with random forest classification_final_paper_JN.docx
+++ b/698. Capstone/final_project/Prediction of S&P 500 using technical indicators in conjunction with random forest classification_final_paper_JN.docx
@@ -762,7 +762,7 @@
           <w:sz w:val="24"/>
           <w:szCs w:val="24"/>
         </w:rPr>
-        <w:t>from</w:t>
+        <w:t>in</w:t>
       </w:r>
       <w:r>
         <w:rPr>
@@ -1599,97 +1599,7 @@
         </w:rPr>
         <w:lastRenderedPageBreak/>
         <w:tab/>
-        <w:t>More recent studies in the past decade, however, have neither strongly supported nor opposed the effectiveness and application of trading strategies based on technical indicators. Instead, success of technical trading is now considered to be adaptive and responsive to the market (or environment) – in accordance with the Adaptive Market Hypothesis (AMH) proposed by Andrew Lo in the early 2000s. Under this new paradigm, traditional models of modern financial economics can now coexist with behavioral models (</w:t>
-      </w:r>
-      <w:proofErr w:type="spellStart"/>
-      <w:r>
-        <w:rPr>
-          <w:rFonts w:ascii="Times New Roman" w:hAnsi="Times New Roman" w:cs="Times New Roman"/>
-          <w:sz w:val="24"/>
-          <w:szCs w:val="24"/>
-        </w:rPr>
-        <w:t>Todea</w:t>
-      </w:r>
-      <w:proofErr w:type="spellEnd"/>
-      <w:r>
-        <w:rPr>
-          <w:rFonts w:ascii="Times New Roman" w:hAnsi="Times New Roman" w:cs="Times New Roman"/>
-          <w:sz w:val="24"/>
-          <w:szCs w:val="24"/>
-        </w:rPr>
-        <w:t xml:space="preserve">, </w:t>
-      </w:r>
-      <w:proofErr w:type="spellStart"/>
-      <w:r>
-        <w:rPr>
-          <w:rFonts w:ascii="Times New Roman" w:hAnsi="Times New Roman" w:cs="Times New Roman"/>
-          <w:sz w:val="24"/>
-          <w:szCs w:val="24"/>
-        </w:rPr>
-        <w:t>Ulici</w:t>
-      </w:r>
-      <w:proofErr w:type="spellEnd"/>
-      <w:r>
-        <w:rPr>
-          <w:rFonts w:ascii="Times New Roman" w:hAnsi="Times New Roman" w:cs="Times New Roman"/>
-          <w:sz w:val="24"/>
-          <w:szCs w:val="24"/>
-        </w:rPr>
-        <w:t xml:space="preserve"> &amp; </w:t>
-      </w:r>
-      <w:proofErr w:type="spellStart"/>
-      <w:r>
-        <w:rPr>
-          <w:rFonts w:ascii="Times New Roman" w:hAnsi="Times New Roman" w:cs="Times New Roman"/>
-          <w:sz w:val="24"/>
-          <w:szCs w:val="24"/>
-        </w:rPr>
-        <w:t>Silaghi</w:t>
-      </w:r>
-      <w:proofErr w:type="spellEnd"/>
-      <w:r>
-        <w:rPr>
-          <w:rFonts w:ascii="Times New Roman" w:hAnsi="Times New Roman" w:cs="Times New Roman"/>
-          <w:sz w:val="24"/>
-          <w:szCs w:val="24"/>
-        </w:rPr>
-        <w:t xml:space="preserve">, 2009; </w:t>
-      </w:r>
-      <w:proofErr w:type="spellStart"/>
-      <w:r>
-        <w:rPr>
-          <w:rFonts w:ascii="Times New Roman" w:hAnsi="Times New Roman" w:cs="Times New Roman"/>
-          <w:sz w:val="24"/>
-          <w:szCs w:val="24"/>
-        </w:rPr>
-        <w:t>Todea</w:t>
-      </w:r>
-      <w:proofErr w:type="spellEnd"/>
-      <w:r>
-        <w:rPr>
-          <w:rFonts w:ascii="Times New Roman" w:hAnsi="Times New Roman" w:cs="Times New Roman"/>
-          <w:sz w:val="24"/>
-          <w:szCs w:val="24"/>
-        </w:rPr>
-        <w:t xml:space="preserve">, </w:t>
-      </w:r>
-      <w:proofErr w:type="spellStart"/>
-      <w:r>
-        <w:rPr>
-          <w:rFonts w:ascii="Times New Roman" w:hAnsi="Times New Roman" w:cs="Times New Roman"/>
-          <w:sz w:val="24"/>
-          <w:szCs w:val="24"/>
-        </w:rPr>
-        <w:t>Zoicas-Ienciu</w:t>
-      </w:r>
-      <w:proofErr w:type="spellEnd"/>
-      <w:r>
-        <w:rPr>
-          <w:rFonts w:ascii="Times New Roman" w:hAnsi="Times New Roman" w:cs="Times New Roman"/>
-          <w:sz w:val="24"/>
-          <w:szCs w:val="24"/>
-        </w:rPr>
-        <w:t xml:space="preserve"> &amp; Filip, 2009). The AMH argues that investors are capable of optimal dynamic allocation and many behaviors previously seen as irrational and impractical can now be explained as adaptive and consistent with an evolutionary perspective, i.e., individuals are </w:t>
+        <w:t xml:space="preserve">More recent studies in the past decade, however, have neither strongly supported nor opposed the effectiveness and application of trading strategies based on technical indicators. Instead, success of technical trading is now considered to be adaptive and responsive to the market (or environment) – in accordance with the Adaptive Market Hypothesis (AMH) proposed by Andrew Lo in the early 2000s. Under this new paradigm, traditional models of modern financial economics can now coexist with behavioral models (Todea, Ulici &amp; Silaghi, 2009; Todea, Zoicas-Ienciu &amp; Filip, 2009). The AMH argues that investors are capable of optimal dynamic allocation and many behaviors previously seen as irrational and impractical can now be explained as adaptive and consistent with an evolutionary perspective, i.e., individuals are </w:t>
       </w:r>
       <w:bookmarkStart w:id="0" w:name="_Hlk98748066"/>
       <w:r>
@@ -1947,25 +1857,7 @@
           <w:sz w:val="24"/>
           <w:szCs w:val="24"/>
         </w:rPr>
-        <w:t xml:space="preserve">. Therefore, </w:t>
-      </w:r>
-      <w:proofErr w:type="gramStart"/>
-      <w:r>
-        <w:rPr>
-          <w:rFonts w:ascii="Times New Roman" w:hAnsi="Times New Roman" w:cs="Times New Roman"/>
-          <w:sz w:val="24"/>
-          <w:szCs w:val="24"/>
-        </w:rPr>
-        <w:t>Lo</w:t>
-      </w:r>
-      <w:proofErr w:type="gramEnd"/>
-      <w:r>
-        <w:rPr>
-          <w:rFonts w:ascii="Times New Roman" w:hAnsi="Times New Roman" w:cs="Times New Roman"/>
-          <w:sz w:val="24"/>
-          <w:szCs w:val="24"/>
-        </w:rPr>
-        <w:t xml:space="preserve"> (2004) stated that investment strategies "wax and wane, performing well in certain environments and performing poorly in other environments". </w:t>
+        <w:t xml:space="preserve">. Therefore, Lo (2004) stated that investment strategies "wax and wane, performing well in certain environments and performing poorly in other environments". </w:t>
       </w:r>
       <w:r>
         <w:rPr>
@@ -2187,97 +2079,7 @@
           <w:sz w:val="24"/>
           <w:szCs w:val="24"/>
         </w:rPr>
-        <w:t xml:space="preserve">studies have been conducted to find optimization of trading strategies (Gehrig &amp; </w:t>
-      </w:r>
-      <w:proofErr w:type="spellStart"/>
-      <w:r>
-        <w:rPr>
-          <w:rFonts w:ascii="Times New Roman" w:hAnsi="Times New Roman" w:cs="Times New Roman"/>
-          <w:sz w:val="24"/>
-          <w:szCs w:val="24"/>
-        </w:rPr>
-        <w:t>Menkhoff</w:t>
-      </w:r>
-      <w:proofErr w:type="spellEnd"/>
-      <w:r>
-        <w:rPr>
-          <w:rFonts w:ascii="Times New Roman" w:hAnsi="Times New Roman" w:cs="Times New Roman"/>
-          <w:sz w:val="24"/>
-          <w:szCs w:val="24"/>
-        </w:rPr>
-        <w:t xml:space="preserve">, 2006; </w:t>
-      </w:r>
-      <w:proofErr w:type="spellStart"/>
-      <w:r>
-        <w:rPr>
-          <w:rFonts w:ascii="Times New Roman" w:hAnsi="Times New Roman" w:cs="Times New Roman"/>
-          <w:sz w:val="24"/>
-          <w:szCs w:val="24"/>
-        </w:rPr>
-        <w:t>Menkhoff</w:t>
-      </w:r>
-      <w:proofErr w:type="spellEnd"/>
-      <w:r>
-        <w:rPr>
-          <w:rFonts w:ascii="Times New Roman" w:hAnsi="Times New Roman" w:cs="Times New Roman"/>
-          <w:sz w:val="24"/>
-          <w:szCs w:val="24"/>
-        </w:rPr>
-        <w:t>, 1997). For example, Moving Average Convergence Divergence (MACD) and Relative Strength Index (RSI) are two of the most popular technical indicators for developing trading strategy. They are found consistently effective in optimizing investors’ portfolio in the financial markets (</w:t>
-      </w:r>
-      <w:proofErr w:type="spellStart"/>
-      <w:r>
-        <w:rPr>
-          <w:rFonts w:ascii="Times New Roman" w:hAnsi="Times New Roman" w:cs="Times New Roman"/>
-          <w:sz w:val="24"/>
-          <w:szCs w:val="24"/>
-        </w:rPr>
-        <w:t>Rosillo</w:t>
-      </w:r>
-      <w:proofErr w:type="spellEnd"/>
-      <w:r>
-        <w:rPr>
-          <w:rFonts w:ascii="Times New Roman" w:hAnsi="Times New Roman" w:cs="Times New Roman"/>
-          <w:sz w:val="24"/>
-          <w:szCs w:val="24"/>
-        </w:rPr>
-        <w:t xml:space="preserve">, de la Fuente &amp; </w:t>
-      </w:r>
-      <w:proofErr w:type="spellStart"/>
-      <w:r>
-        <w:rPr>
-          <w:rFonts w:ascii="Times New Roman" w:hAnsi="Times New Roman" w:cs="Times New Roman"/>
-          <w:sz w:val="24"/>
-          <w:szCs w:val="24"/>
-        </w:rPr>
-        <w:t>Brugos</w:t>
-      </w:r>
-      <w:proofErr w:type="spellEnd"/>
-      <w:r>
-        <w:rPr>
-          <w:rFonts w:ascii="Times New Roman" w:hAnsi="Times New Roman" w:cs="Times New Roman"/>
-          <w:sz w:val="24"/>
-          <w:szCs w:val="24"/>
-        </w:rPr>
-        <w:t xml:space="preserve">, 2013; Stankovic et al., 2015; Wu &amp; </w:t>
-      </w:r>
-      <w:proofErr w:type="spellStart"/>
-      <w:r>
-        <w:rPr>
-          <w:rFonts w:ascii="Times New Roman" w:hAnsi="Times New Roman" w:cs="Times New Roman"/>
-          <w:sz w:val="24"/>
-          <w:szCs w:val="24"/>
-        </w:rPr>
-        <w:t>Diao</w:t>
-      </w:r>
-      <w:proofErr w:type="spellEnd"/>
-      <w:r>
-        <w:rPr>
-          <w:rFonts w:ascii="Times New Roman" w:hAnsi="Times New Roman" w:cs="Times New Roman"/>
-          <w:sz w:val="24"/>
-          <w:szCs w:val="24"/>
-        </w:rPr>
-        <w:t xml:space="preserve">, 2015). </w:t>
+        <w:t xml:space="preserve">studies have been conducted to find optimization of trading strategies (Gehrig &amp; Menkhoff, 2006; Menkhoff, 1997). For example, Moving Average Convergence Divergence (MACD) and Relative Strength Index (RSI) are two of the most popular technical indicators for developing trading strategy. They are found consistently effective in optimizing investors’ portfolio in the financial markets (Rosillo, de la Fuente &amp; Brugos, 2013; Stankovic et al., 2015; Wu &amp; Diao, 2015). </w:t>
       </w:r>
       <w:r>
         <w:rPr>
@@ -2367,41 +2169,21 @@
         </w:rPr>
         <w:t xml:space="preserve"> (</w:t>
       </w:r>
-      <w:proofErr w:type="spellStart"/>
-      <w:r>
-        <w:rPr>
-          <w:rFonts w:ascii="Times New Roman" w:hAnsi="Times New Roman" w:cs="Times New Roman"/>
-          <w:sz w:val="24"/>
-          <w:szCs w:val="24"/>
-        </w:rPr>
-        <w:t>Maitah</w:t>
-      </w:r>
-      <w:proofErr w:type="spellEnd"/>
-      <w:r>
-        <w:rPr>
-          <w:rFonts w:ascii="Times New Roman" w:hAnsi="Times New Roman" w:cs="Times New Roman"/>
-          <w:sz w:val="24"/>
-          <w:szCs w:val="24"/>
-        </w:rPr>
-        <w:t xml:space="preserve">, </w:t>
-      </w:r>
-      <w:proofErr w:type="spellStart"/>
-      <w:r>
-        <w:rPr>
-          <w:rFonts w:ascii="Times New Roman" w:hAnsi="Times New Roman" w:cs="Times New Roman"/>
-          <w:sz w:val="24"/>
-          <w:szCs w:val="24"/>
-        </w:rPr>
-        <w:t>Prochazka</w:t>
-      </w:r>
-      <w:proofErr w:type="spellEnd"/>
-      <w:r>
-        <w:rPr>
-          <w:rFonts w:ascii="Times New Roman" w:hAnsi="Times New Roman" w:cs="Times New Roman"/>
-          <w:sz w:val="24"/>
-          <w:szCs w:val="24"/>
-        </w:rPr>
-        <w:t>, Cermak</w:t>
+      <w:r>
+        <w:rPr>
+          <w:rFonts w:ascii="Times New Roman" w:hAnsi="Times New Roman" w:cs="Times New Roman"/>
+          <w:sz w:val="24"/>
+          <w:szCs w:val="24"/>
+        </w:rPr>
+        <w:t xml:space="preserve">Maitah, </w:t>
+      </w:r>
+      <w:r>
+        <w:rPr>
+          <w:rFonts w:ascii="Times New Roman" w:hAnsi="Times New Roman" w:cs="Times New Roman"/>
+          <w:sz w:val="24"/>
+          <w:szCs w:val="24"/>
+        </w:rPr>
+        <w:t>Prochazka, Cermak</w:t>
       </w:r>
       <w:r>
         <w:rPr>
@@ -2411,7 +2193,6 @@
         </w:rPr>
         <w:t xml:space="preserve"> &amp; </w:t>
       </w:r>
-      <w:proofErr w:type="spellStart"/>
       <w:r>
         <w:rPr>
           <w:rFonts w:ascii="Times New Roman" w:hAnsi="Times New Roman" w:cs="Times New Roman"/>
@@ -2420,7 +2201,6 @@
         </w:rPr>
         <w:t>Šrédl</w:t>
       </w:r>
-      <w:proofErr w:type="spellEnd"/>
       <w:r>
         <w:rPr>
           <w:rFonts w:ascii="Times New Roman" w:hAnsi="Times New Roman" w:cs="Times New Roman"/>
@@ -2499,25 +2279,7 @@
           <w:sz w:val="24"/>
           <w:szCs w:val="24"/>
         </w:rPr>
-        <w:t xml:space="preserve"> trading signal (</w:t>
-      </w:r>
-      <w:proofErr w:type="spellStart"/>
-      <w:r>
-        <w:rPr>
-          <w:rFonts w:ascii="Times New Roman" w:hAnsi="Times New Roman" w:cs="Times New Roman"/>
-          <w:sz w:val="24"/>
-          <w:szCs w:val="24"/>
-        </w:rPr>
-        <w:t>Anghel</w:t>
-      </w:r>
-      <w:proofErr w:type="spellEnd"/>
-      <w:r>
-        <w:rPr>
-          <w:rFonts w:ascii="Times New Roman" w:hAnsi="Times New Roman" w:cs="Times New Roman"/>
-          <w:sz w:val="24"/>
-          <w:szCs w:val="24"/>
-        </w:rPr>
-        <w:t>, 2013).</w:t>
+        <w:t xml:space="preserve"> trading signal (Anghel, 2013).</w:t>
       </w:r>
     </w:p>
     <w:p>
@@ -2570,133 +2332,7 @@
           <w:sz w:val="24"/>
           <w:szCs w:val="24"/>
         </w:rPr>
-        <w:t>achine learning is gaining tremendous attention in the financial market. Concepts such as support vector machines, genetic algorithms, artificial neural networks, fuzzy logic, and chaos theory have become new buzzwords in Wall Street. Many studies have demonstrated the application of various machine learning algorithms in the successful prediction of stock price movement and thus significantly contributed to the increase in profitability and reducing the risk involved in trading. Some of the most sophisticated algorithms in the market include but not limited to Artificial Neural Networks (ANNs) (</w:t>
-      </w:r>
-      <w:proofErr w:type="spellStart"/>
-      <w:r>
-        <w:rPr>
-          <w:rFonts w:ascii="Times New Roman" w:hAnsi="Times New Roman" w:cs="Times New Roman"/>
-          <w:sz w:val="24"/>
-          <w:szCs w:val="24"/>
-        </w:rPr>
-        <w:t>Boyacioglu</w:t>
-      </w:r>
-      <w:proofErr w:type="spellEnd"/>
-      <w:r>
-        <w:rPr>
-          <w:rFonts w:ascii="Times New Roman" w:hAnsi="Times New Roman" w:cs="Times New Roman"/>
-          <w:sz w:val="24"/>
-          <w:szCs w:val="24"/>
-        </w:rPr>
-        <w:t xml:space="preserve">, Kara &amp; </w:t>
-      </w:r>
-      <w:proofErr w:type="spellStart"/>
-      <w:r>
-        <w:rPr>
-          <w:rFonts w:ascii="Times New Roman" w:hAnsi="Times New Roman" w:cs="Times New Roman"/>
-          <w:sz w:val="24"/>
-          <w:szCs w:val="24"/>
-        </w:rPr>
-        <w:t>Baykan</w:t>
-      </w:r>
-      <w:proofErr w:type="spellEnd"/>
-      <w:r>
-        <w:rPr>
-          <w:rFonts w:ascii="Times New Roman" w:hAnsi="Times New Roman" w:cs="Times New Roman"/>
-          <w:sz w:val="24"/>
-          <w:szCs w:val="24"/>
-        </w:rPr>
-        <w:t>, 2009), linear and multi-linear regression (LR, MLR) (</w:t>
-      </w:r>
-      <w:proofErr w:type="spellStart"/>
-      <w:r>
-        <w:rPr>
-          <w:rFonts w:ascii="Times New Roman" w:hAnsi="Times New Roman" w:cs="Times New Roman"/>
-          <w:sz w:val="24"/>
-          <w:szCs w:val="24"/>
-        </w:rPr>
-        <w:t>Atsalakis</w:t>
-      </w:r>
-      <w:proofErr w:type="spellEnd"/>
-      <w:r>
-        <w:rPr>
-          <w:rFonts w:ascii="Times New Roman" w:hAnsi="Times New Roman" w:cs="Times New Roman"/>
-          <w:sz w:val="24"/>
-          <w:szCs w:val="24"/>
-        </w:rPr>
-        <w:t xml:space="preserve"> &amp; </w:t>
-      </w:r>
-      <w:proofErr w:type="spellStart"/>
-      <w:r>
-        <w:rPr>
-          <w:rFonts w:ascii="Times New Roman" w:hAnsi="Times New Roman" w:cs="Times New Roman"/>
-          <w:sz w:val="24"/>
-          <w:szCs w:val="24"/>
-        </w:rPr>
-        <w:t>Valavanis</w:t>
-      </w:r>
-      <w:proofErr w:type="spellEnd"/>
-      <w:r>
-        <w:rPr>
-          <w:rFonts w:ascii="Times New Roman" w:hAnsi="Times New Roman" w:cs="Times New Roman"/>
-          <w:sz w:val="24"/>
-          <w:szCs w:val="24"/>
-        </w:rPr>
-        <w:t>, 2009), genetic algorithm (GA) (</w:t>
-      </w:r>
-      <w:proofErr w:type="spellStart"/>
-      <w:r>
-        <w:rPr>
-          <w:rFonts w:ascii="Times New Roman" w:hAnsi="Times New Roman" w:cs="Times New Roman"/>
-          <w:sz w:val="24"/>
-          <w:szCs w:val="24"/>
-        </w:rPr>
-        <w:t>Atsalakis</w:t>
-      </w:r>
-      <w:proofErr w:type="spellEnd"/>
-      <w:r>
-        <w:rPr>
-          <w:rFonts w:ascii="Times New Roman" w:hAnsi="Times New Roman" w:cs="Times New Roman"/>
-          <w:sz w:val="24"/>
-          <w:szCs w:val="24"/>
-        </w:rPr>
-        <w:t xml:space="preserve"> &amp; </w:t>
-      </w:r>
-      <w:proofErr w:type="spellStart"/>
-      <w:r>
-        <w:rPr>
-          <w:rFonts w:ascii="Times New Roman" w:hAnsi="Times New Roman" w:cs="Times New Roman"/>
-          <w:sz w:val="24"/>
-          <w:szCs w:val="24"/>
-        </w:rPr>
-        <w:t>Valavanis</w:t>
-      </w:r>
-      <w:proofErr w:type="spellEnd"/>
-      <w:r>
-        <w:rPr>
-          <w:rFonts w:ascii="Times New Roman" w:hAnsi="Times New Roman" w:cs="Times New Roman"/>
-          <w:sz w:val="24"/>
-          <w:szCs w:val="24"/>
-        </w:rPr>
-        <w:t xml:space="preserve">, 2009), and Support Vector Machine (SVM) (Stankovic, Markovic &amp; </w:t>
-      </w:r>
-      <w:proofErr w:type="spellStart"/>
-      <w:r>
-        <w:rPr>
-          <w:rFonts w:ascii="Times New Roman" w:hAnsi="Times New Roman" w:cs="Times New Roman"/>
-          <w:sz w:val="24"/>
-          <w:szCs w:val="24"/>
-        </w:rPr>
-        <w:t>Stojanovic</w:t>
-      </w:r>
-      <w:proofErr w:type="spellEnd"/>
-      <w:r>
-        <w:rPr>
-          <w:rFonts w:ascii="Times New Roman" w:hAnsi="Times New Roman" w:cs="Times New Roman"/>
-          <w:sz w:val="24"/>
-          <w:szCs w:val="24"/>
-        </w:rPr>
-        <w:t xml:space="preserve">, 2015). The methods most widely used </w:t>
+        <w:t xml:space="preserve">achine learning is gaining tremendous attention in the financial market. Concepts such as support vector machines, genetic algorithms, artificial neural networks, fuzzy logic, and chaos theory have become new buzzwords in Wall Street. Many studies have demonstrated the application of various machine learning algorithms in the successful prediction of stock price movement and thus significantly contributed to the increase in profitability and reducing the risk involved in trading. Some of the most sophisticated algorithms in the market include but not limited to Artificial Neural Networks (ANNs) (Boyacioglu, Kara &amp; Baykan, 2009), linear and multi-linear regression (LR, MLR) (Atsalakis &amp; Valavanis, 2009), genetic algorithm (GA) (Atsalakis &amp; Valavanis, 2009), and Support Vector Machine (SVM) (Stankovic, Markovic &amp; Stojanovic, 2015). The methods most widely used </w:t>
       </w:r>
       <w:r>
         <w:rPr>
@@ -2712,43 +2348,7 @@
           <w:sz w:val="24"/>
           <w:szCs w:val="24"/>
         </w:rPr>
-        <w:t xml:space="preserve">for predicting stock market trend are the approaches based on Support Vector Machine (SVM) and Random Forest (RF) (Chen, Chen &amp; Liu, 2020; </w:t>
-      </w:r>
-      <w:proofErr w:type="spellStart"/>
-      <w:r>
-        <w:rPr>
-          <w:rFonts w:ascii="Times New Roman" w:hAnsi="Times New Roman" w:cs="Times New Roman"/>
-          <w:sz w:val="24"/>
-          <w:szCs w:val="24"/>
-        </w:rPr>
-        <w:t>Lohrmann</w:t>
-      </w:r>
-      <w:proofErr w:type="spellEnd"/>
-      <w:r>
-        <w:rPr>
-          <w:rFonts w:ascii="Times New Roman" w:hAnsi="Times New Roman" w:cs="Times New Roman"/>
-          <w:sz w:val="24"/>
-          <w:szCs w:val="24"/>
-        </w:rPr>
-        <w:t xml:space="preserve"> &amp; </w:t>
-      </w:r>
-      <w:proofErr w:type="spellStart"/>
-      <w:r>
-        <w:rPr>
-          <w:rFonts w:ascii="Times New Roman" w:hAnsi="Times New Roman" w:cs="Times New Roman"/>
-          <w:sz w:val="24"/>
-          <w:szCs w:val="24"/>
-        </w:rPr>
-        <w:t>Luukka</w:t>
-      </w:r>
-      <w:proofErr w:type="spellEnd"/>
-      <w:r>
-        <w:rPr>
-          <w:rFonts w:ascii="Times New Roman" w:hAnsi="Times New Roman" w:cs="Times New Roman"/>
-          <w:sz w:val="24"/>
-          <w:szCs w:val="24"/>
-        </w:rPr>
-        <w:t xml:space="preserve">, 2019). </w:t>
+        <w:t xml:space="preserve">for predicting stock market trend are the approaches based on Support Vector Machine (SVM) and Random Forest (RF) (Chen, Chen &amp; Liu, 2020; Lohrmann &amp; Luukka, 2019). </w:t>
       </w:r>
     </w:p>
     <w:p>
@@ -2882,25 +2482,7 @@
           <w:sz w:val="24"/>
           <w:szCs w:val="24"/>
         </w:rPr>
-        <w:t xml:space="preserve">. For example, Jian and </w:t>
-      </w:r>
-      <w:proofErr w:type="spellStart"/>
-      <w:r>
-        <w:rPr>
-          <w:rFonts w:ascii="Times New Roman" w:hAnsi="Times New Roman" w:cs="Times New Roman"/>
-          <w:sz w:val="24"/>
-          <w:szCs w:val="24"/>
-        </w:rPr>
-        <w:t>Jakubowicz</w:t>
-      </w:r>
-      <w:proofErr w:type="spellEnd"/>
-      <w:r>
-        <w:rPr>
-          <w:rFonts w:ascii="Times New Roman" w:hAnsi="Times New Roman" w:cs="Times New Roman"/>
-          <w:sz w:val="24"/>
-          <w:szCs w:val="24"/>
-        </w:rPr>
-        <w:t xml:space="preserve"> (2017) applied four classic classification algorithms: random forest, gradient boosted trees, artificial neural network, and logistic regression in predicting 463 stocks of the S&amp;P 500. They carried several experiments thoroughly to study the predictability of these stocks using the mentioned algorithms. Furthermore, they validated each prediction algorithm by applying standard cross validation, sequential validation, and single validation. Surprisingly, they were not able to predict stocks future prices from their past using any of these algorithms. Although the financial sector was relatively easier to predict, none of these algorithms was able to predict, generate meaningful signals that could be profitable. Similarly, Qian and Rasheed (2007) investigated the predictability of the Dow Jones Industrial Average Index using artificial neural network, decision tree, and k-nearest neighbor. They concluded that none of these algorithms could achieve more than sixty-five percent accuracy. Their work seemingly supported the argument proposed by the Efficient Market Hypothesis, i.e., stock prices should follow a random walk pattern</w:t>
+        <w:t>. For example, Jian and Jakubowicz (2017) applied four classic classification algorithms: random forest, gradient boosted trees, artificial neural network, and logistic regression in predicting 463 stocks of the S&amp;P 500. They carried several experiments thoroughly to study the predictability of these stocks using the mentioned algorithms. Furthermore, they validated each prediction algorithm by applying standard cross validation, sequential validation, and single validation. Surprisingly, they were not able to predict stocks future prices from their past using any of these algorithms. Although the financial sector was relatively easier to predict, none of these algorithms was able to predict, generate meaningful signals that could be profitable. Similarly, Qian and Rasheed (2007) investigated the predictability of the Dow Jones Industrial Average Index using artificial neural network, decision tree, and k-nearest neighbor. They concluded that none of these algorithms could achieve more than sixty-five percent accuracy. Their work seemingly supported the argument proposed by the Efficient Market Hypothesis, i.e., stock prices should follow a random walk pattern</w:t>
       </w:r>
       <w:r>
         <w:rPr>
@@ -2953,43 +2535,7 @@
           <w:sz w:val="24"/>
           <w:szCs w:val="24"/>
         </w:rPr>
-        <w:t>On the other hand, there are still overwhelmingly strong evidence in favoring the use of machine learning in predicting stock price movement. Chen and colleagues (2020) explored the application of machine learning in prediction of S&amp;P 500 stock price movement between 2014 and 2018. They compared three machine learning models: Artificial Neural Networks (ANN), Support Vector Machines (SVM), and Random Forest (RF). They concluded that all three models outperformed benchmark market index, and that RF generated the best performance by risk-adjusted measures, followed by SVM and ANN. Others found similar and positive evidence in support of the application of machine learning in stock price prediction, Random Forest in particular (</w:t>
-      </w:r>
-      <w:proofErr w:type="spellStart"/>
-      <w:r>
-        <w:rPr>
-          <w:rFonts w:ascii="Times New Roman" w:hAnsi="Times New Roman" w:cs="Times New Roman"/>
-          <w:sz w:val="24"/>
-          <w:szCs w:val="24"/>
-        </w:rPr>
-        <w:t>Lohrmann</w:t>
-      </w:r>
-      <w:proofErr w:type="spellEnd"/>
-      <w:r>
-        <w:rPr>
-          <w:rFonts w:ascii="Times New Roman" w:hAnsi="Times New Roman" w:cs="Times New Roman"/>
-          <w:sz w:val="24"/>
-          <w:szCs w:val="24"/>
-        </w:rPr>
-        <w:t xml:space="preserve"> &amp; </w:t>
-      </w:r>
-      <w:proofErr w:type="spellStart"/>
-      <w:r>
-        <w:rPr>
-          <w:rFonts w:ascii="Times New Roman" w:hAnsi="Times New Roman" w:cs="Times New Roman"/>
-          <w:sz w:val="24"/>
-          <w:szCs w:val="24"/>
-        </w:rPr>
-        <w:t>Luukka</w:t>
-      </w:r>
-      <w:proofErr w:type="spellEnd"/>
-      <w:r>
-        <w:rPr>
-          <w:rFonts w:ascii="Times New Roman" w:hAnsi="Times New Roman" w:cs="Times New Roman"/>
-          <w:sz w:val="24"/>
-          <w:szCs w:val="24"/>
-        </w:rPr>
-        <w:t>, 2019; Thakur &amp; Kumar, 2018).</w:t>
+        <w:t>On the other hand, there are still overwhelmingly strong evidence in favoring the use of machine learning in predicting stock price movement. Chen and colleagues (2020) explored the application of machine learning in prediction of S&amp;P 500 stock price movement between 2014 and 2018. They compared three machine learning models: Artificial Neural Networks (ANN), Support Vector Machines (SVM), and Random Forest (RF). They concluded that all three models outperformed benchmark market index, and that RF generated the best performance by risk-adjusted measures, followed by SVM and ANN. Others found similar and positive evidence in support of the application of machine learning in stock price prediction, Random Forest in particular (Lohrmann &amp; Luukka, 2019; Thakur &amp; Kumar, 2018).</w:t>
       </w:r>
     </w:p>
     <w:p>
@@ -3096,97 +2642,7 @@
           <w:sz w:val="24"/>
           <w:szCs w:val="24"/>
         </w:rPr>
-        <w:t xml:space="preserve"> (Chen, et al., 2020; Jian &amp; </w:t>
-      </w:r>
-      <w:proofErr w:type="spellStart"/>
-      <w:r>
-        <w:rPr>
-          <w:rFonts w:ascii="Times New Roman" w:hAnsi="Times New Roman" w:cs="Times New Roman"/>
-          <w:sz w:val="24"/>
-          <w:szCs w:val="24"/>
-        </w:rPr>
-        <w:t>Jakubowicz</w:t>
-      </w:r>
-      <w:proofErr w:type="spellEnd"/>
-      <w:r>
-        <w:rPr>
-          <w:rFonts w:ascii="Times New Roman" w:hAnsi="Times New Roman" w:cs="Times New Roman"/>
-          <w:sz w:val="24"/>
-          <w:szCs w:val="24"/>
-        </w:rPr>
-        <w:t xml:space="preserve">, 2017; </w:t>
-      </w:r>
-      <w:proofErr w:type="spellStart"/>
-      <w:r>
-        <w:rPr>
-          <w:rFonts w:ascii="Times New Roman" w:hAnsi="Times New Roman" w:cs="Times New Roman"/>
-          <w:sz w:val="24"/>
-          <w:szCs w:val="24"/>
-        </w:rPr>
-        <w:t>Lohrmann</w:t>
-      </w:r>
-      <w:proofErr w:type="spellEnd"/>
-      <w:r>
-        <w:rPr>
-          <w:rFonts w:ascii="Times New Roman" w:hAnsi="Times New Roman" w:cs="Times New Roman"/>
-          <w:sz w:val="24"/>
-          <w:szCs w:val="24"/>
-        </w:rPr>
-        <w:t xml:space="preserve"> &amp; </w:t>
-      </w:r>
-      <w:proofErr w:type="spellStart"/>
-      <w:r>
-        <w:rPr>
-          <w:rFonts w:ascii="Times New Roman" w:hAnsi="Times New Roman" w:cs="Times New Roman"/>
-          <w:sz w:val="24"/>
-          <w:szCs w:val="24"/>
-        </w:rPr>
-        <w:t>Luukka</w:t>
-      </w:r>
-      <w:proofErr w:type="spellEnd"/>
-      <w:r>
-        <w:rPr>
-          <w:rFonts w:ascii="Times New Roman" w:hAnsi="Times New Roman" w:cs="Times New Roman"/>
-          <w:sz w:val="24"/>
-          <w:szCs w:val="24"/>
-        </w:rPr>
-        <w:t>, 2019; Thakur &amp; Kumar, 2018). Studies in EU or other emerging markets showed that predictive power of technical analysis or machine learning model was only effective in small and medium sized capitalization markets (</w:t>
-      </w:r>
-      <w:proofErr w:type="spellStart"/>
-      <w:r>
-        <w:rPr>
-          <w:rFonts w:ascii="Times New Roman" w:hAnsi="Times New Roman" w:cs="Times New Roman"/>
-          <w:sz w:val="24"/>
-          <w:szCs w:val="24"/>
-        </w:rPr>
-        <w:t>Metghalchi</w:t>
-      </w:r>
-      <w:proofErr w:type="spellEnd"/>
-      <w:r>
-        <w:rPr>
-          <w:rFonts w:ascii="Times New Roman" w:hAnsi="Times New Roman" w:cs="Times New Roman"/>
-          <w:sz w:val="24"/>
-          <w:szCs w:val="24"/>
-        </w:rPr>
-        <w:t xml:space="preserve">, </w:t>
-      </w:r>
-      <w:proofErr w:type="spellStart"/>
-      <w:r>
-        <w:rPr>
-          <w:rFonts w:ascii="Times New Roman" w:hAnsi="Times New Roman" w:cs="Times New Roman"/>
-          <w:sz w:val="24"/>
-          <w:szCs w:val="24"/>
-        </w:rPr>
-        <w:t>Marcucci</w:t>
-      </w:r>
-      <w:proofErr w:type="spellEnd"/>
-      <w:r>
-        <w:rPr>
-          <w:rFonts w:ascii="Times New Roman" w:hAnsi="Times New Roman" w:cs="Times New Roman"/>
-          <w:sz w:val="24"/>
-          <w:szCs w:val="24"/>
-        </w:rPr>
-        <w:t xml:space="preserve"> &amp; Chang, 2012). Others found mixed evidence in the world’s emerging markets (Fifield, Power &amp; Donald, 2005; McKenzie, 2007). Overall, there is still a lack of consensus about the profitability of technical trading strategies in European frontier markets (Stankovic et al., 2015). </w:t>
+        <w:t xml:space="preserve"> (Chen, et al., 2020; Jian &amp; Jakubowicz, 2017; Lohrmann &amp; Luukka, 2019; Thakur &amp; Kumar, 2018). Studies in EU or other emerging markets showed that predictive power of technical analysis or machine learning model was only effective in small and medium sized capitalization markets (Metghalchi, Marcucci &amp; Chang, 2012). Others found mixed evidence in the world’s emerging markets (Fifield, Power &amp; Donald, 2005; McKenzie, 2007). Overall, there is still a lack of consensus about the profitability of technical trading strategies in European frontier markets (Stankovic et al., 2015). </w:t>
       </w:r>
     </w:p>
     <w:p>
@@ -4735,7 +4191,43 @@
           <w:szCs w:val="24"/>
           <w:u w:val="single"/>
         </w:rPr>
-        <w:t>) On-balance-volume</w:t>
+        <w:t>) On-</w:t>
+      </w:r>
+      <w:r>
+        <w:rPr>
+          <w:rFonts w:ascii="Times New Roman" w:hAnsi="Times New Roman" w:cs="Times New Roman"/>
+          <w:sz w:val="24"/>
+          <w:szCs w:val="24"/>
+          <w:u w:val="single"/>
+        </w:rPr>
+        <w:t>B</w:t>
+      </w:r>
+      <w:r>
+        <w:rPr>
+          <w:rFonts w:ascii="Times New Roman" w:hAnsi="Times New Roman" w:cs="Times New Roman"/>
+          <w:sz w:val="24"/>
+          <w:szCs w:val="24"/>
+          <w:u w:val="single"/>
+        </w:rPr>
+        <w:t>alance-</w:t>
+      </w:r>
+      <w:r>
+        <w:rPr>
+          <w:rFonts w:ascii="Times New Roman" w:hAnsi="Times New Roman" w:cs="Times New Roman"/>
+          <w:sz w:val="24"/>
+          <w:szCs w:val="24"/>
+          <w:u w:val="single"/>
+        </w:rPr>
+        <w:t>V</w:t>
+      </w:r>
+      <w:r>
+        <w:rPr>
+          <w:rFonts w:ascii="Times New Roman" w:hAnsi="Times New Roman" w:cs="Times New Roman"/>
+          <w:sz w:val="24"/>
+          <w:szCs w:val="24"/>
+          <w:u w:val="single"/>
+        </w:rPr>
+        <w:t>olume</w:t>
       </w:r>
       <w:r>
         <w:rPr>
@@ -5055,7 +4547,23 @@
           <w:sz w:val="24"/>
           <w:szCs w:val="24"/>
         </w:rPr>
-        <w:t xml:space="preserve">the closing price the day prior to it, and simultaneously the closing price of the day must be lower than its opening. It indicated a downward momentum. </w:t>
+        <w:t>the closing price the day prior to it, and simultaneously the closing price of the day must be lower than its opening. It indicated a down</w:t>
+      </w:r>
+      <w:r>
+        <w:rPr>
+          <w:rFonts w:ascii="Times New Roman" w:hAnsi="Times New Roman" w:cs="Times New Roman"/>
+          <w:sz w:val="24"/>
+          <w:szCs w:val="24"/>
+        </w:rPr>
+        <w:t xml:space="preserve">trend </w:t>
+      </w:r>
+      <w:r>
+        <w:rPr>
+          <w:rFonts w:ascii="Times New Roman" w:hAnsi="Times New Roman" w:cs="Times New Roman"/>
+          <w:sz w:val="24"/>
+          <w:szCs w:val="24"/>
+        </w:rPr>
+        <w:t xml:space="preserve">momentum. </w:t>
       </w:r>
     </w:p>
     <w:p>
@@ -5204,7 +4712,23 @@
           <w:sz w:val="24"/>
           <w:szCs w:val="24"/>
         </w:rPr>
-        <w:t>must be met by at least 2 of these confirmations.</w:t>
+        <w:t>must be met by at least 2 of these confirmations</w:t>
+      </w:r>
+      <w:r>
+        <w:rPr>
+          <w:rFonts w:ascii="Times New Roman" w:hAnsi="Times New Roman" w:cs="Times New Roman"/>
+          <w:sz w:val="24"/>
+          <w:szCs w:val="24"/>
+        </w:rPr>
+        <w:t xml:space="preserve"> in the same trading day</w:t>
+      </w:r>
+      <w:r>
+        <w:rPr>
+          <w:rFonts w:ascii="Times New Roman" w:hAnsi="Times New Roman" w:cs="Times New Roman"/>
+          <w:sz w:val="24"/>
+          <w:szCs w:val="24"/>
+        </w:rPr>
+        <w:t>.</w:t>
       </w:r>
       <w:r>
         <w:rPr>
@@ -5321,7 +4845,16 @@
           <w:sz w:val="24"/>
           <w:szCs w:val="24"/>
         </w:rPr>
-        <w:t>, and therefore, it serves as a proxy of the market performanc</w:t>
+        <w:t xml:space="preserve">, and therefore, it serves </w:t>
+      </w:r>
+      <w:r>
+        <w:rPr>
+          <w:rFonts w:ascii="Times New Roman" w:hAnsi="Times New Roman" w:cs="Times New Roman"/>
+          <w:sz w:val="24"/>
+          <w:szCs w:val="24"/>
+        </w:rPr>
+        <w:lastRenderedPageBreak/>
+        <w:t>as a proxy of the market performanc</w:t>
       </w:r>
       <w:r>
         <w:rPr>
@@ -5377,16 +4910,7 @@
           <w:sz w:val="24"/>
           <w:szCs w:val="24"/>
         </w:rPr>
-        <w:t xml:space="preserve">must be </w:t>
-      </w:r>
-      <w:r>
-        <w:rPr>
-          <w:rFonts w:ascii="Times New Roman" w:hAnsi="Times New Roman" w:cs="Times New Roman"/>
-          <w:sz w:val="24"/>
-          <w:szCs w:val="24"/>
-        </w:rPr>
-        <w:lastRenderedPageBreak/>
-        <w:t xml:space="preserve">“confirmed”, and then it had to </w:t>
+        <w:t xml:space="preserve">must be “confirmed”, and then it had to </w:t>
       </w:r>
       <w:r>
         <w:rPr>
@@ -6200,6 +5724,7 @@
     <w:p>
       <w:pPr>
         <w:spacing w:after="0" w:line="480" w:lineRule="auto"/>
+        <w:ind w:firstLine="720"/>
         <w:contextualSpacing/>
         <w:jc w:val="both"/>
         <w:rPr>
@@ -6457,7 +5982,6 @@
         </w:rPr>
         <w:t xml:space="preserve">effect, </w:t>
       </w:r>
-      <w:proofErr w:type="gramStart"/>
       <w:r>
         <w:rPr>
           <w:rFonts w:ascii="Times New Roman" w:hAnsi="Times New Roman" w:cs="Times New Roman"/>
@@ -6475,7 +5999,6 @@
         </w:rPr>
         <w:t>(</w:t>
       </w:r>
-      <w:proofErr w:type="gramEnd"/>
       <w:r>
         <w:rPr>
           <w:rFonts w:ascii="Times New Roman" w:hAnsi="Times New Roman" w:cs="Times New Roman"/>
@@ -6788,7 +6311,7 @@
           <w:szCs w:val="24"/>
         </w:rPr>
         <w:lastRenderedPageBreak/>
-        <w:t xml:space="preserve">The average return from all strategies were significantly different from 0 (as indicated by the lower and upper bound from Table 1); however, none of the technical or machine learning strategies performed any better than the market in any sector in terms of average return, as confirmed by another set of ANOVA done on individual sector. Figure 2 displayed the boxplot of actual return among the strategies by sector. Table 2 presented the actual return </w:t>
+        <w:t xml:space="preserve">The average return from all strategies were significantly different from 0 (as indicated by the lower and upper bound from Table 1); however, none of the technical or machine learning strategies performed any better than the market in any sector in terms of average return, as confirmed by another set of ANOVA done on individual sector. Table 2 presented the actual return </w:t>
       </w:r>
       <w:r>
         <w:rPr>
@@ -6821,6 +6344,22 @@
           <w:szCs w:val="24"/>
         </w:rPr>
         <w:t xml:space="preserve"> the 11 sectors.</w:t>
+      </w:r>
+      <w:r>
+        <w:rPr>
+          <w:rFonts w:ascii="Times New Roman" w:hAnsi="Times New Roman" w:cs="Times New Roman"/>
+          <w:sz w:val="24"/>
+          <w:szCs w:val="24"/>
+        </w:rPr>
+        <w:t xml:space="preserve"> </w:t>
+      </w:r>
+      <w:r>
+        <w:rPr>
+          <w:rFonts w:ascii="Times New Roman" w:hAnsi="Times New Roman" w:cs="Times New Roman"/>
+          <w:sz w:val="24"/>
+          <w:szCs w:val="24"/>
+        </w:rPr>
+        <w:t>Figure 2 displayed the boxplot of actual return among the strategies by sector.</w:t>
       </w:r>
     </w:p>
     <w:p>
@@ -6892,7 +6431,55 @@
           <w:szCs w:val="24"/>
         </w:rPr>
         <w:tab/>
-        <w:t xml:space="preserve">There were several reasons to explain the downside of these strategies. First, the goal of technical indicators was different from the machine learning algorithm. While they all signaled buying or selling opportunity, the technical indicators were programed for optimal entry or exit at the best possible timing. The RSI and CCI flagged very few buying or selling signals, and these signals had to be confirmed by other features, also agreed by SPY in the same trading day. It turned out that the RSI had the least number of buy and sell signals, followed by the CCI in this study. In fact, these two strategies, stood on the sideline most of the time during the evaluation period. They often entered a position late and exited too soon. </w:t>
+        <w:t xml:space="preserve">There were several reasons to explain the downside of these strategies. First, the goal of technical indicators was different from the machine learning algorithm. While they all signaled buying or selling opportunity, the technical indicators were programed for optimal entry </w:t>
+      </w:r>
+      <w:r>
+        <w:rPr>
+          <w:rFonts w:ascii="Times New Roman" w:hAnsi="Times New Roman" w:cs="Times New Roman"/>
+          <w:sz w:val="24"/>
+          <w:szCs w:val="24"/>
+        </w:rPr>
+        <w:t>and</w:t>
+      </w:r>
+      <w:r>
+        <w:rPr>
+          <w:rFonts w:ascii="Times New Roman" w:hAnsi="Times New Roman" w:cs="Times New Roman"/>
+          <w:sz w:val="24"/>
+          <w:szCs w:val="24"/>
+        </w:rPr>
+        <w:t xml:space="preserve"> exit at the best possible timing</w:t>
+      </w:r>
+      <w:r>
+        <w:rPr>
+          <w:rFonts w:ascii="Times New Roman" w:hAnsi="Times New Roman" w:cs="Times New Roman"/>
+          <w:sz w:val="24"/>
+          <w:szCs w:val="24"/>
+        </w:rPr>
+        <w:t xml:space="preserve"> while being extremely cautious (required layers of confirmation)</w:t>
+      </w:r>
+      <w:r>
+        <w:rPr>
+          <w:rFonts w:ascii="Times New Roman" w:hAnsi="Times New Roman" w:cs="Times New Roman"/>
+          <w:sz w:val="24"/>
+          <w:szCs w:val="24"/>
+        </w:rPr>
+        <w:t xml:space="preserve">. </w:t>
+      </w:r>
+      <w:r>
+        <w:rPr>
+          <w:rFonts w:ascii="Times New Roman" w:hAnsi="Times New Roman" w:cs="Times New Roman"/>
+          <w:sz w:val="24"/>
+          <w:szCs w:val="24"/>
+        </w:rPr>
+        <w:t>For example, t</w:t>
+      </w:r>
+      <w:r>
+        <w:rPr>
+          <w:rFonts w:ascii="Times New Roman" w:hAnsi="Times New Roman" w:cs="Times New Roman"/>
+          <w:sz w:val="24"/>
+          <w:szCs w:val="24"/>
+        </w:rPr>
+        <w:t xml:space="preserve">he RSI and CCI flagged very few buying or selling signals, and these signals had to be confirmed by other features, also agreed by SPY in the same trading day. It turned out that the RSI had the least number of buy and sell signals, followed by the CCI in this study. In fact, these two strategies, stood on the sideline most of the time during the evaluation period. They often entered a position late and exited too soon. </w:t>
       </w:r>
     </w:p>
     <w:p>
@@ -6913,7 +6500,7 @@
           <w:szCs w:val="24"/>
         </w:rPr>
         <w:tab/>
-        <w:t xml:space="preserve">On the other hand, the classification model was built to classify or predict market trend. We used all the available information, features to identify market trend. The performance of each model (for each security) was not impressive at all, i.e., rarely achieved more than 60% accuracy. However, the machine learning strategy generated the most buy and sell signals and therefore it was trading frequently. The goal of this machine learning algorithm was not to enter or exit the market at the optimal point; instead, it tried to predict whether the price was going to go up, down or stay flat in near future, and then acted accordingly. As a result, this machine learning </w:t>
+        <w:t xml:space="preserve">On the other hand, the classification model was built to classify or predict market trend. We used all the available information, features to identify market trend. The performance of each model (for each security) was not impressive at all, i.e., rarely achieved more than 60% accuracy. However, the machine learning strategy generated the most buy and sell signals and therefore it was trading frequently. The goal of this machine learning algorithm was not to enter or exit the market at the optimal point; instead, it tried to predict whether the price was </w:t>
       </w:r>
       <w:r>
         <w:rPr>
@@ -6922,7 +6509,7 @@
           <w:szCs w:val="24"/>
         </w:rPr>
         <w:lastRenderedPageBreak/>
-        <w:t xml:space="preserve">strategy always exited too soon whenever it sensed that there was more than 33% chance that the closing price was going to move in a negative direction in coming days. In other words, the model was hypersensitive to negative, downtrend movement. </w:t>
+        <w:t xml:space="preserve">going to go up, down or stay flat in near future, and then acted accordingly. As a result, this machine learning strategy always exited too soon whenever it sensed that there was more than 33% chance that the closing price was going to move in a negative direction in coming days. In other words, the model was hypersensitive to negative, downtrend movement. </w:t>
       </w:r>
       <w:r>
         <w:rPr>
@@ -7138,7 +6725,23 @@
           <w:sz w:val="24"/>
           <w:szCs w:val="24"/>
         </w:rPr>
-        <w:t xml:space="preserve">on the maturity of the market, sophistication of algorithm(s) employed, and the technical feasibility for generating accurate prediction in real-time trading. </w:t>
+        <w:t xml:space="preserve">on the maturity of the market, sophistication of algorithm(s) employed, and the technical feasibility for generating accurate </w:t>
+      </w:r>
+      <w:r>
+        <w:rPr>
+          <w:rFonts w:ascii="Times New Roman" w:hAnsi="Times New Roman" w:cs="Times New Roman"/>
+          <w:sz w:val="24"/>
+          <w:szCs w:val="24"/>
+        </w:rPr>
+        <w:t xml:space="preserve">signal </w:t>
+      </w:r>
+      <w:r>
+        <w:rPr>
+          <w:rFonts w:ascii="Times New Roman" w:hAnsi="Times New Roman" w:cs="Times New Roman"/>
+          <w:sz w:val="24"/>
+          <w:szCs w:val="24"/>
+        </w:rPr>
+        <w:t xml:space="preserve">in real-time trading. </w:t>
       </w:r>
       <w:r>
         <w:rPr>
@@ -7279,23 +6882,13 @@
           <w:szCs w:val="24"/>
         </w:rPr>
       </w:pPr>
-      <w:proofErr w:type="spellStart"/>
-      <w:r>
-        <w:rPr>
-          <w:rFonts w:ascii="Times New Roman" w:hAnsi="Times New Roman" w:cs="Times New Roman"/>
-          <w:sz w:val="24"/>
-          <w:szCs w:val="24"/>
-        </w:rPr>
-        <w:t>Anghel</w:t>
-      </w:r>
-      <w:proofErr w:type="spellEnd"/>
-      <w:r>
-        <w:rPr>
-          <w:rFonts w:ascii="Times New Roman" w:hAnsi="Times New Roman" w:cs="Times New Roman"/>
-          <w:sz w:val="24"/>
-          <w:szCs w:val="24"/>
-        </w:rPr>
-        <w:t xml:space="preserve">, G.D.I. (2013). How reliable is the moving average crossover rule for an investor on the Romanian stock market? </w:t>
+      <w:r>
+        <w:rPr>
+          <w:rFonts w:ascii="Times New Roman" w:hAnsi="Times New Roman" w:cs="Times New Roman"/>
+          <w:sz w:val="24"/>
+          <w:szCs w:val="24"/>
+        </w:rPr>
+        <w:t xml:space="preserve">Anghel, G.D.I. (2013). How reliable is the moving average crossover rule for an investor on the Romanian stock market? </w:t>
       </w:r>
       <w:r>
         <w:rPr>
@@ -7328,41 +6921,13 @@
           <w:szCs w:val="24"/>
         </w:rPr>
       </w:pPr>
-      <w:proofErr w:type="spellStart"/>
-      <w:r>
-        <w:rPr>
-          <w:rFonts w:ascii="Times New Roman" w:hAnsi="Times New Roman" w:cs="Times New Roman"/>
-          <w:sz w:val="24"/>
-          <w:szCs w:val="24"/>
-        </w:rPr>
-        <w:t>Atsalakis</w:t>
-      </w:r>
-      <w:proofErr w:type="spellEnd"/>
-      <w:r>
-        <w:rPr>
-          <w:rFonts w:ascii="Times New Roman" w:hAnsi="Times New Roman" w:cs="Times New Roman"/>
-          <w:sz w:val="24"/>
-          <w:szCs w:val="24"/>
-        </w:rPr>
-        <w:t xml:space="preserve">, G. S. &amp; </w:t>
-      </w:r>
-      <w:proofErr w:type="spellStart"/>
-      <w:r>
-        <w:rPr>
-          <w:rFonts w:ascii="Times New Roman" w:hAnsi="Times New Roman" w:cs="Times New Roman"/>
-          <w:sz w:val="24"/>
-          <w:szCs w:val="24"/>
-        </w:rPr>
-        <w:t>Valavanis</w:t>
-      </w:r>
-      <w:proofErr w:type="spellEnd"/>
-      <w:r>
-        <w:rPr>
-          <w:rFonts w:ascii="Times New Roman" w:hAnsi="Times New Roman" w:cs="Times New Roman"/>
-          <w:sz w:val="24"/>
-          <w:szCs w:val="24"/>
-        </w:rPr>
-        <w:t xml:space="preserve">, K. P. (2009). Forecasting stock market short-term trends using a neuro-fuzzy based methodology. </w:t>
+      <w:r>
+        <w:rPr>
+          <w:rFonts w:ascii="Times New Roman" w:hAnsi="Times New Roman" w:cs="Times New Roman"/>
+          <w:sz w:val="24"/>
+          <w:szCs w:val="24"/>
+        </w:rPr>
+        <w:t xml:space="preserve">Atsalakis, G. S. &amp; Valavanis, K. P. (2009). Forecasting stock market short-term trends using a neuro-fuzzy based methodology. </w:t>
       </w:r>
       <w:r>
         <w:rPr>
@@ -7395,41 +6960,13 @@
           <w:szCs w:val="24"/>
         </w:rPr>
       </w:pPr>
-      <w:proofErr w:type="spellStart"/>
-      <w:r>
-        <w:rPr>
-          <w:rFonts w:ascii="Times New Roman" w:hAnsi="Times New Roman" w:cs="Times New Roman"/>
-          <w:sz w:val="24"/>
-          <w:szCs w:val="24"/>
-        </w:rPr>
-        <w:t>Boyacioglu</w:t>
-      </w:r>
-      <w:proofErr w:type="spellEnd"/>
-      <w:r>
-        <w:rPr>
-          <w:rFonts w:ascii="Times New Roman" w:hAnsi="Times New Roman" w:cs="Times New Roman"/>
-          <w:sz w:val="24"/>
-          <w:szCs w:val="24"/>
-        </w:rPr>
-        <w:t xml:space="preserve">, M. A., Kara, Y., &amp; </w:t>
-      </w:r>
-      <w:proofErr w:type="spellStart"/>
-      <w:r>
-        <w:rPr>
-          <w:rFonts w:ascii="Times New Roman" w:hAnsi="Times New Roman" w:cs="Times New Roman"/>
-          <w:sz w:val="24"/>
-          <w:szCs w:val="24"/>
-        </w:rPr>
-        <w:t>Baykan</w:t>
-      </w:r>
-      <w:proofErr w:type="spellEnd"/>
-      <w:r>
-        <w:rPr>
-          <w:rFonts w:ascii="Times New Roman" w:hAnsi="Times New Roman" w:cs="Times New Roman"/>
-          <w:sz w:val="24"/>
-          <w:szCs w:val="24"/>
-        </w:rPr>
-        <w:t xml:space="preserve">, O. K. (2009). Predicting bank financial failures using neural networks, support vector machines and multivariate statistical methods: A comparative analysis in the sample of savings deposit insurance fund (SDIF) transferred banks in Turkey. </w:t>
+      <w:r>
+        <w:rPr>
+          <w:rFonts w:ascii="Times New Roman" w:hAnsi="Times New Roman" w:cs="Times New Roman"/>
+          <w:sz w:val="24"/>
+          <w:szCs w:val="24"/>
+        </w:rPr>
+        <w:t xml:space="preserve">Boyacioglu, M. A., Kara, Y., &amp; Baykan, O. K. (2009). Predicting bank financial failures using neural networks, support vector machines and multivariate statistical methods: A comparative analysis in the sample of savings deposit insurance fund (SDIF) transferred banks in Turkey. </w:t>
       </w:r>
       <w:r>
         <w:rPr>
@@ -7624,25 +7161,7 @@
           <w:sz w:val="24"/>
           <w:szCs w:val="24"/>
         </w:rPr>
-        <w:t xml:space="preserve">Gehrig, T., &amp; </w:t>
-      </w:r>
-      <w:proofErr w:type="spellStart"/>
-      <w:r>
-        <w:rPr>
-          <w:rFonts w:ascii="Times New Roman" w:hAnsi="Times New Roman" w:cs="Times New Roman"/>
-          <w:sz w:val="24"/>
-          <w:szCs w:val="24"/>
-        </w:rPr>
-        <w:t>Menkhoff</w:t>
-      </w:r>
-      <w:proofErr w:type="spellEnd"/>
-      <w:r>
-        <w:rPr>
-          <w:rFonts w:ascii="Times New Roman" w:hAnsi="Times New Roman" w:cs="Times New Roman"/>
-          <w:sz w:val="24"/>
-          <w:szCs w:val="24"/>
-        </w:rPr>
-        <w:t xml:space="preserve">, L. (2006). Extended evidence on the use of technical analysis in foreign exchange. </w:t>
+        <w:t xml:space="preserve">Gehrig, T., &amp; Menkhoff, L. (2006). Extended evidence on the use of technical analysis in foreign exchange. </w:t>
       </w:r>
       <w:r>
         <w:rPr>
@@ -7759,25 +7278,7 @@
           <w:sz w:val="24"/>
           <w:szCs w:val="24"/>
         </w:rPr>
-        <w:t xml:space="preserve">Jiao, Y., &amp; </w:t>
-      </w:r>
-      <w:proofErr w:type="spellStart"/>
-      <w:r>
-        <w:rPr>
-          <w:rFonts w:ascii="Times New Roman" w:hAnsi="Times New Roman" w:cs="Times New Roman"/>
-          <w:sz w:val="24"/>
-          <w:szCs w:val="24"/>
-        </w:rPr>
-        <w:t>Jakubowicz</w:t>
-      </w:r>
-      <w:proofErr w:type="spellEnd"/>
-      <w:r>
-        <w:rPr>
-          <w:rFonts w:ascii="Times New Roman" w:hAnsi="Times New Roman" w:cs="Times New Roman"/>
-          <w:sz w:val="24"/>
-          <w:szCs w:val="24"/>
-        </w:rPr>
-        <w:t xml:space="preserve">, J. (2017). Predicting stock movement direction with machine learning: An extensive study on S&amp;P 500 stocks. </w:t>
+        <w:t xml:space="preserve">Jiao, Y., &amp; Jakubowicz, J. (2017). Predicting stock movement direction with machine learning: An extensive study on S&amp;P 500 stocks. </w:t>
       </w:r>
       <w:r>
         <w:rPr>
@@ -7850,41 +7351,13 @@
           <w:szCs w:val="24"/>
         </w:rPr>
       </w:pPr>
-      <w:proofErr w:type="spellStart"/>
-      <w:r>
-        <w:rPr>
-          <w:rFonts w:ascii="Times New Roman" w:hAnsi="Times New Roman" w:cs="Times New Roman"/>
-          <w:sz w:val="24"/>
-          <w:szCs w:val="24"/>
-        </w:rPr>
-        <w:t>Lohrmann</w:t>
-      </w:r>
-      <w:proofErr w:type="spellEnd"/>
-      <w:r>
-        <w:rPr>
-          <w:rFonts w:ascii="Times New Roman" w:hAnsi="Times New Roman" w:cs="Times New Roman"/>
-          <w:sz w:val="24"/>
-          <w:szCs w:val="24"/>
-        </w:rPr>
-        <w:t xml:space="preserve">, C., &amp; </w:t>
-      </w:r>
-      <w:proofErr w:type="spellStart"/>
-      <w:r>
-        <w:rPr>
-          <w:rFonts w:ascii="Times New Roman" w:hAnsi="Times New Roman" w:cs="Times New Roman"/>
-          <w:sz w:val="24"/>
-          <w:szCs w:val="24"/>
-        </w:rPr>
-        <w:t>Luukka</w:t>
-      </w:r>
-      <w:proofErr w:type="spellEnd"/>
-      <w:r>
-        <w:rPr>
-          <w:rFonts w:ascii="Times New Roman" w:hAnsi="Times New Roman" w:cs="Times New Roman"/>
-          <w:sz w:val="24"/>
-          <w:szCs w:val="24"/>
-        </w:rPr>
-        <w:t xml:space="preserve">, P. (2019). Classification of intraday S&amp;P500 returns with a random forest. </w:t>
+      <w:r>
+        <w:rPr>
+          <w:rFonts w:ascii="Times New Roman" w:hAnsi="Times New Roman" w:cs="Times New Roman"/>
+          <w:sz w:val="24"/>
+          <w:szCs w:val="24"/>
+        </w:rPr>
+        <w:t xml:space="preserve">Lohrmann, C., &amp; Luukka, P. (2019). Classification of intraday S&amp;P500 returns with a random forest. </w:t>
       </w:r>
       <w:r>
         <w:rPr>
@@ -7917,59 +7390,13 @@
           <w:szCs w:val="24"/>
         </w:rPr>
       </w:pPr>
-      <w:proofErr w:type="spellStart"/>
-      <w:r>
-        <w:rPr>
-          <w:rFonts w:ascii="Times New Roman" w:hAnsi="Times New Roman" w:cs="Times New Roman"/>
-          <w:sz w:val="24"/>
-          <w:szCs w:val="24"/>
-        </w:rPr>
-        <w:t>Maitah</w:t>
-      </w:r>
-      <w:proofErr w:type="spellEnd"/>
-      <w:r>
-        <w:rPr>
-          <w:rFonts w:ascii="Times New Roman" w:hAnsi="Times New Roman" w:cs="Times New Roman"/>
-          <w:sz w:val="24"/>
-          <w:szCs w:val="24"/>
-        </w:rPr>
-        <w:t xml:space="preserve">, M., </w:t>
-      </w:r>
-      <w:proofErr w:type="spellStart"/>
-      <w:r>
-        <w:rPr>
-          <w:rFonts w:ascii="Times New Roman" w:hAnsi="Times New Roman" w:cs="Times New Roman"/>
-          <w:sz w:val="24"/>
-          <w:szCs w:val="24"/>
-        </w:rPr>
-        <w:t>Prochazka</w:t>
-      </w:r>
-      <w:proofErr w:type="spellEnd"/>
-      <w:r>
-        <w:rPr>
-          <w:rFonts w:ascii="Times New Roman" w:hAnsi="Times New Roman" w:cs="Times New Roman"/>
-          <w:sz w:val="24"/>
-          <w:szCs w:val="24"/>
-        </w:rPr>
-        <w:t xml:space="preserve">, P., Cermak, M., &amp; </w:t>
-      </w:r>
-      <w:proofErr w:type="spellStart"/>
-      <w:r>
-        <w:rPr>
-          <w:rFonts w:ascii="Times New Roman" w:hAnsi="Times New Roman" w:cs="Times New Roman"/>
-          <w:sz w:val="24"/>
-          <w:szCs w:val="24"/>
-        </w:rPr>
-        <w:t>Šrédl</w:t>
-      </w:r>
-      <w:proofErr w:type="spellEnd"/>
-      <w:r>
-        <w:rPr>
-          <w:rFonts w:ascii="Times New Roman" w:hAnsi="Times New Roman" w:cs="Times New Roman"/>
-          <w:sz w:val="24"/>
-          <w:szCs w:val="24"/>
-        </w:rPr>
-        <w:t xml:space="preserve">, K. (2016). An empirical study on options trading strategy using 'Commodity Channel Index' for NSE’s Nifty options in India. </w:t>
+      <w:r>
+        <w:rPr>
+          <w:rFonts w:ascii="Times New Roman" w:hAnsi="Times New Roman" w:cs="Times New Roman"/>
+          <w:sz w:val="24"/>
+          <w:szCs w:val="24"/>
+        </w:rPr>
+        <w:t xml:space="preserve">Maitah, M., Prochazka, P., Cermak, M., &amp; Šrédl, K. (2016). An empirical study on options trading strategy using 'Commodity Channel Index' for NSE’s Nifty options in India. </w:t>
       </w:r>
       <w:r>
         <w:rPr>
@@ -8041,23 +7468,13 @@
           <w:szCs w:val="24"/>
         </w:rPr>
       </w:pPr>
-      <w:proofErr w:type="spellStart"/>
-      <w:r>
-        <w:rPr>
-          <w:rFonts w:ascii="Times New Roman" w:hAnsi="Times New Roman" w:cs="Times New Roman"/>
-          <w:sz w:val="24"/>
-          <w:szCs w:val="24"/>
-        </w:rPr>
-        <w:t>Menkhoff</w:t>
-      </w:r>
-      <w:proofErr w:type="spellEnd"/>
-      <w:r>
-        <w:rPr>
-          <w:rFonts w:ascii="Times New Roman" w:hAnsi="Times New Roman" w:cs="Times New Roman"/>
-          <w:sz w:val="24"/>
-          <w:szCs w:val="24"/>
-        </w:rPr>
-        <w:t xml:space="preserve">, L. (1997). Examining the use of technical currency analysis. </w:t>
+      <w:r>
+        <w:rPr>
+          <w:rFonts w:ascii="Times New Roman" w:hAnsi="Times New Roman" w:cs="Times New Roman"/>
+          <w:sz w:val="24"/>
+          <w:szCs w:val="24"/>
+        </w:rPr>
+        <w:t xml:space="preserve">Menkhoff, L. (1997). Examining the use of technical currency analysis. </w:t>
       </w:r>
       <w:r>
         <w:rPr>
@@ -8090,41 +7507,13 @@
           <w:szCs w:val="24"/>
         </w:rPr>
       </w:pPr>
-      <w:proofErr w:type="spellStart"/>
-      <w:r>
-        <w:rPr>
-          <w:rFonts w:ascii="Times New Roman" w:hAnsi="Times New Roman" w:cs="Times New Roman"/>
-          <w:sz w:val="24"/>
-          <w:szCs w:val="24"/>
-        </w:rPr>
-        <w:t>Metghalchi</w:t>
-      </w:r>
-      <w:proofErr w:type="spellEnd"/>
-      <w:r>
-        <w:rPr>
-          <w:rFonts w:ascii="Times New Roman" w:hAnsi="Times New Roman" w:cs="Times New Roman"/>
-          <w:sz w:val="24"/>
-          <w:szCs w:val="24"/>
-        </w:rPr>
-        <w:t xml:space="preserve">, M., </w:t>
-      </w:r>
-      <w:proofErr w:type="spellStart"/>
-      <w:r>
-        <w:rPr>
-          <w:rFonts w:ascii="Times New Roman" w:hAnsi="Times New Roman" w:cs="Times New Roman"/>
-          <w:sz w:val="24"/>
-          <w:szCs w:val="24"/>
-        </w:rPr>
-        <w:t>Marcucci</w:t>
-      </w:r>
-      <w:proofErr w:type="spellEnd"/>
-      <w:r>
-        <w:rPr>
-          <w:rFonts w:ascii="Times New Roman" w:hAnsi="Times New Roman" w:cs="Times New Roman"/>
-          <w:sz w:val="24"/>
-          <w:szCs w:val="24"/>
-        </w:rPr>
-        <w:t xml:space="preserve">, J., &amp; Chang, Y. H. (2012). Are moving average trading rules profitable? Evidence from the European stock markets. </w:t>
+      <w:r>
+        <w:rPr>
+          <w:rFonts w:ascii="Times New Roman" w:hAnsi="Times New Roman" w:cs="Times New Roman"/>
+          <w:sz w:val="24"/>
+          <w:szCs w:val="24"/>
+        </w:rPr>
+        <w:t xml:space="preserve">Metghalchi, M., Marcucci, J., &amp; Chang, Y. H. (2012). Are moving average trading rules profitable? Evidence from the European stock markets. </w:t>
       </w:r>
       <w:r>
         <w:rPr>
@@ -8284,41 +7673,13 @@
           <w:szCs w:val="24"/>
         </w:rPr>
       </w:pPr>
-      <w:proofErr w:type="spellStart"/>
-      <w:r>
-        <w:rPr>
-          <w:rFonts w:ascii="Times New Roman" w:hAnsi="Times New Roman" w:cs="Times New Roman"/>
-          <w:sz w:val="24"/>
-          <w:szCs w:val="24"/>
-        </w:rPr>
-        <w:t>Rosillo</w:t>
-      </w:r>
-      <w:proofErr w:type="spellEnd"/>
-      <w:r>
-        <w:rPr>
-          <w:rFonts w:ascii="Times New Roman" w:hAnsi="Times New Roman" w:cs="Times New Roman"/>
-          <w:sz w:val="24"/>
-          <w:szCs w:val="24"/>
-        </w:rPr>
-        <w:t xml:space="preserve">, R., de la Fuente, D., </w:t>
-      </w:r>
-      <w:proofErr w:type="spellStart"/>
-      <w:r>
-        <w:rPr>
-          <w:rFonts w:ascii="Times New Roman" w:hAnsi="Times New Roman" w:cs="Times New Roman"/>
-          <w:sz w:val="24"/>
-          <w:szCs w:val="24"/>
-        </w:rPr>
-        <w:t>Brugos</w:t>
-      </w:r>
-      <w:proofErr w:type="spellEnd"/>
-      <w:r>
-        <w:rPr>
-          <w:rFonts w:ascii="Times New Roman" w:hAnsi="Times New Roman" w:cs="Times New Roman"/>
-          <w:sz w:val="24"/>
-          <w:szCs w:val="24"/>
-        </w:rPr>
-        <w:t xml:space="preserve">, J. A. L. (2013). Technical analysis and the Spanish stock exchange: testing the RSI, MACD, momentum and stochastic rules using Spanish market companies. </w:t>
+      <w:r>
+        <w:rPr>
+          <w:rFonts w:ascii="Times New Roman" w:hAnsi="Times New Roman" w:cs="Times New Roman"/>
+          <w:sz w:val="24"/>
+          <w:szCs w:val="24"/>
+        </w:rPr>
+        <w:t xml:space="preserve">Rosillo, R., de la Fuente, D., Brugos, J. A. L. (2013). Technical analysis and the Spanish stock exchange: testing the RSI, MACD, momentum and stochastic rules using Spanish market companies. </w:t>
       </w:r>
       <w:r>
         <w:rPr>
@@ -8430,59 +7791,13 @@
           <w:szCs w:val="24"/>
         </w:rPr>
       </w:pPr>
-      <w:proofErr w:type="spellStart"/>
-      <w:r>
-        <w:rPr>
-          <w:rFonts w:ascii="Times New Roman" w:hAnsi="Times New Roman" w:cs="Times New Roman"/>
-          <w:sz w:val="24"/>
-          <w:szCs w:val="24"/>
-        </w:rPr>
-        <w:t>Todea</w:t>
-      </w:r>
-      <w:proofErr w:type="spellEnd"/>
-      <w:r>
-        <w:rPr>
-          <w:rFonts w:ascii="Times New Roman" w:hAnsi="Times New Roman" w:cs="Times New Roman"/>
-          <w:sz w:val="24"/>
-          <w:szCs w:val="24"/>
-        </w:rPr>
-        <w:t xml:space="preserve">, A., </w:t>
-      </w:r>
-      <w:proofErr w:type="spellStart"/>
-      <w:r>
-        <w:rPr>
-          <w:rFonts w:ascii="Times New Roman" w:hAnsi="Times New Roman" w:cs="Times New Roman"/>
-          <w:sz w:val="24"/>
-          <w:szCs w:val="24"/>
-        </w:rPr>
-        <w:t>Ulici</w:t>
-      </w:r>
-      <w:proofErr w:type="spellEnd"/>
-      <w:r>
-        <w:rPr>
-          <w:rFonts w:ascii="Times New Roman" w:hAnsi="Times New Roman" w:cs="Times New Roman"/>
-          <w:sz w:val="24"/>
-          <w:szCs w:val="24"/>
-        </w:rPr>
-        <w:t xml:space="preserve">, M., &amp; </w:t>
-      </w:r>
-      <w:proofErr w:type="spellStart"/>
-      <w:r>
-        <w:rPr>
-          <w:rFonts w:ascii="Times New Roman" w:hAnsi="Times New Roman" w:cs="Times New Roman"/>
-          <w:sz w:val="24"/>
-          <w:szCs w:val="24"/>
-        </w:rPr>
-        <w:t>Silaghi</w:t>
-      </w:r>
-      <w:proofErr w:type="spellEnd"/>
-      <w:r>
-        <w:rPr>
-          <w:rFonts w:ascii="Times New Roman" w:hAnsi="Times New Roman" w:cs="Times New Roman"/>
-          <w:sz w:val="24"/>
-          <w:szCs w:val="24"/>
-        </w:rPr>
-        <w:t xml:space="preserve">, S. (2009). Adaptive market hypothesis: Evidence from Asia-Pacific financial markets. </w:t>
+      <w:r>
+        <w:rPr>
+          <w:rFonts w:ascii="Times New Roman" w:hAnsi="Times New Roman" w:cs="Times New Roman"/>
+          <w:sz w:val="24"/>
+          <w:szCs w:val="24"/>
+        </w:rPr>
+        <w:t xml:space="preserve">Todea, A., Ulici, M., &amp; Silaghi, S. (2009). Adaptive market hypothesis: Evidence from Asia-Pacific financial markets. </w:t>
       </w:r>
       <w:r>
         <w:rPr>
@@ -8515,41 +7830,13 @@
           <w:szCs w:val="24"/>
         </w:rPr>
       </w:pPr>
-      <w:proofErr w:type="spellStart"/>
-      <w:r>
-        <w:rPr>
-          <w:rFonts w:ascii="Times New Roman" w:hAnsi="Times New Roman" w:cs="Times New Roman"/>
-          <w:sz w:val="24"/>
-          <w:szCs w:val="24"/>
-        </w:rPr>
-        <w:t>Todea</w:t>
-      </w:r>
-      <w:proofErr w:type="spellEnd"/>
-      <w:r>
-        <w:rPr>
-          <w:rFonts w:ascii="Times New Roman" w:hAnsi="Times New Roman" w:cs="Times New Roman"/>
-          <w:sz w:val="24"/>
-          <w:szCs w:val="24"/>
-        </w:rPr>
-        <w:t xml:space="preserve">, A., </w:t>
-      </w:r>
-      <w:proofErr w:type="spellStart"/>
-      <w:r>
-        <w:rPr>
-          <w:rFonts w:ascii="Times New Roman" w:hAnsi="Times New Roman" w:cs="Times New Roman"/>
-          <w:sz w:val="24"/>
-          <w:szCs w:val="24"/>
-        </w:rPr>
-        <w:t>Zoicas-Ienciu</w:t>
-      </w:r>
-      <w:proofErr w:type="spellEnd"/>
-      <w:r>
-        <w:rPr>
-          <w:rFonts w:ascii="Times New Roman" w:hAnsi="Times New Roman" w:cs="Times New Roman"/>
-          <w:sz w:val="24"/>
-          <w:szCs w:val="24"/>
-        </w:rPr>
-        <w:t xml:space="preserve">, A., &amp; Filip, A. (2009). Profitability of the moving average strategy and the episodic dependencies: Empirical evidence from European stock markets. </w:t>
+      <w:r>
+        <w:rPr>
+          <w:rFonts w:ascii="Times New Roman" w:hAnsi="Times New Roman" w:cs="Times New Roman"/>
+          <w:sz w:val="24"/>
+          <w:szCs w:val="24"/>
+        </w:rPr>
+        <w:t xml:space="preserve">Todea, A., Zoicas-Ienciu, A., &amp; Filip, A. (2009). Profitability of the moving average strategy and the episodic dependencies: Empirical evidence from European stock markets. </w:t>
       </w:r>
       <w:r>
         <w:rPr>
@@ -8627,25 +7914,7 @@
           <w:sz w:val="24"/>
           <w:szCs w:val="24"/>
         </w:rPr>
-        <w:t xml:space="preserve">Wu, M. &amp; </w:t>
-      </w:r>
-      <w:proofErr w:type="spellStart"/>
-      <w:r>
-        <w:rPr>
-          <w:rFonts w:ascii="Times New Roman" w:hAnsi="Times New Roman" w:cs="Times New Roman"/>
-          <w:sz w:val="24"/>
-          <w:szCs w:val="24"/>
-        </w:rPr>
-        <w:t>Diao</w:t>
-      </w:r>
-      <w:proofErr w:type="spellEnd"/>
-      <w:r>
-        <w:rPr>
-          <w:rFonts w:ascii="Times New Roman" w:hAnsi="Times New Roman" w:cs="Times New Roman"/>
-          <w:sz w:val="24"/>
-          <w:szCs w:val="24"/>
-        </w:rPr>
-        <w:t>, X. (2015). Technical analysis of three stock oscillators testing MACD, RSI and KDJ rules in SH &amp; SZ stock markets. </w:t>
+        <w:t>Wu, M. &amp; Diao, X. (2015). Technical analysis of three stock oscillators testing MACD, RSI and KDJ rules in SH &amp; SZ stock markets. </w:t>
       </w:r>
       <w:r>
         <w:rPr>
@@ -32649,11 +31918,10 @@
         <w:rPr>
           <w:noProof/>
         </w:rPr>
-        <w:lastRenderedPageBreak/>
         <w:drawing>
-          <wp:inline distT="0" distB="0" distL="0" distR="0" wp14:anchorId="5BC082DF" wp14:editId="3EA99080">
-            <wp:extent cx="8940800" cy="5960533"/>
-            <wp:effectExtent l="0" t="0" r="0" b="2540"/>
+          <wp:inline distT="0" distB="0" distL="0" distR="0" wp14:anchorId="5BC082DF" wp14:editId="27A64933">
+            <wp:extent cx="8381048" cy="5587365"/>
+            <wp:effectExtent l="0" t="0" r="1270" b="0"/>
             <wp:docPr id="2" name="Picture 2" descr="Chart, box and whisker chart&#10;&#10;Description automatically generated"/>
             <wp:cNvGraphicFramePr>
               <a:graphicFrameLocks xmlns:a="http://schemas.openxmlformats.org/drawingml/2006/main" noChangeAspect="1"/>
@@ -32683,7 +31951,7 @@
                   <pic:spPr bwMode="auto">
                     <a:xfrm>
                       <a:off x="0" y="0"/>
-                      <a:ext cx="8949522" cy="5966347"/>
+                      <a:ext cx="8396271" cy="5597513"/>
                     </a:xfrm>
                     <a:prstGeom prst="rect">
                       <a:avLst/>
@@ -32702,8 +31970,6 @@
     </w:p>
     <w:p>
       <w:pPr>
-        <w:spacing w:line="240" w:lineRule="auto"/>
-        <w:contextualSpacing/>
         <w:rPr>
           <w:rFonts w:ascii="Times New Roman" w:hAnsi="Times New Roman" w:cs="Times New Roman"/>
           <w:sz w:val="24"/>
@@ -32716,7 +31982,16 @@
           <w:sz w:val="24"/>
           <w:szCs w:val="24"/>
         </w:rPr>
-        <w:t xml:space="preserve">Figure 2 </w:t>
+        <w:br w:type="page"/>
+      </w:r>
+      <w:r>
+        <w:rPr>
+          <w:rFonts w:ascii="Times New Roman" w:hAnsi="Times New Roman" w:cs="Times New Roman"/>
+          <w:sz w:val="24"/>
+          <w:szCs w:val="24"/>
+        </w:rPr>
+        <w:lastRenderedPageBreak/>
+        <w:t>Figure 2</w:t>
       </w:r>
     </w:p>
     <w:p>
@@ -32750,7 +32025,6 @@
           <w:sz w:val="24"/>
           <w:szCs w:val="24"/>
         </w:rPr>
-        <w:lastRenderedPageBreak/>
         <w:t>Percent</w:t>
       </w:r>
       <w:r>
@@ -32963,6 +32237,9 @@
       </w:r>
       <w:r>
         <w:t xml:space="preserve">using open-source data (i.e., quantmod and yahoo finance) and coded in R language. All materials can be found here: </w:t>
+      </w:r>
+      <w:r>
+        <w:t>https://github.com/myvioletrose/school_of_professional_studies/tree/master/698.%20Capstone/algorithmic_trading_code</w:t>
       </w:r>
       <w:r>
         <w:t xml:space="preserve"> </w:t>

</xml_diff>